<commit_message>
Minor formating changes. Need to fix images next.
</commit_message>
<xml_diff>
--- a/documentation/Contra-SV Report.docx
+++ b/documentation/Contra-SV Report.docx
@@ -115,7 +115,9 @@
           <w:sz w:val="18"/>
         </w:rPr>
       </w:pPr>
-    </w:p>
+      <w:bookmarkStart w:id="0" w:name="_GoBack"/>
+    </w:p>
+    <w:bookmarkEnd w:id="0"/>
     <w:p>
       <w:pPr>
         <w:jc w:val="center"/>
@@ -222,6 +224,16 @@
           <w:szCs w:val="52"/>
         </w:rPr>
         <w:t>Contra</w:t>
+      </w:r>
+      <w:r>
+        <w:rPr>
+          <w:b/>
+          <w:bCs/>
+          <w:color w:val="000000" w:themeColor="text1"/>
+          <w:sz w:val="52"/>
+          <w:szCs w:val="52"/>
+        </w:rPr>
+        <w:t>-SV</w:t>
       </w:r>
     </w:p>
     <w:p>
@@ -3867,8 +3879,6 @@
       <w:r>
         <w:t xml:space="preserve"> If I have time in the future, I would love to expand the project and have it include the features that I did not have enough time add.</w:t>
       </w:r>
-      <w:bookmarkStart w:id="0" w:name="_GoBack"/>
-      <w:bookmarkEnd w:id="0"/>
     </w:p>
     <w:sectPr>
       <w:headerReference w:type="default" r:id="rId36"/>
@@ -6398,6 +6408,7 @@
     <w:lsdException w:name="HTML Sample" w:semiHidden="1" w:unhideWhenUsed="1"/>
     <w:lsdException w:name="HTML Typewriter" w:semiHidden="1" w:unhideWhenUsed="1"/>
     <w:lsdException w:name="HTML Variable" w:semiHidden="1" w:unhideWhenUsed="1"/>
+    <w:lsdException w:name="Normal Table" w:semiHidden="1" w:unhideWhenUsed="1"/>
     <w:lsdException w:name="annotation subject" w:semiHidden="1" w:unhideWhenUsed="1"/>
     <w:lsdException w:name="No List" w:semiHidden="1" w:unhideWhenUsed="1"/>
     <w:lsdException w:name="Outline List 1" w:semiHidden="1" w:unhideWhenUsed="1"/>
@@ -6443,9 +6454,11 @@
     <w:lsdException w:name="Table Subtle 1" w:semiHidden="1" w:unhideWhenUsed="1"/>
     <w:lsdException w:name="Table Subtle 2" w:semiHidden="1" w:unhideWhenUsed="1"/>
     <w:lsdException w:name="Table Web 1" w:semiHidden="1" w:unhideWhenUsed="1"/>
+    <w:lsdException w:name="Table Web 2" w:semiHidden="1" w:unhideWhenUsed="1"/>
     <w:lsdException w:name="Table Web 3" w:semiHidden="1" w:unhideWhenUsed="1"/>
     <w:lsdException w:name="Balloon Text" w:semiHidden="1" w:unhideWhenUsed="1"/>
     <w:lsdException w:name="Table Grid" w:uiPriority="59"/>
+    <w:lsdException w:name="Table Theme" w:semiHidden="1" w:unhideWhenUsed="1"/>
     <w:lsdException w:name="Placeholder Text" w:semiHidden="1"/>
     <w:lsdException w:name="No Spacing" w:uiPriority="1" w:qFormat="1"/>
     <w:lsdException w:name="Light Shading" w:uiPriority="60"/>
@@ -9499,7 +9512,7 @@
 </file>
 
 <file path=customXml/itemProps1.xml><?xml version="1.0" encoding="utf-8"?>
-<ds:datastoreItem xmlns:ds="http://schemas.openxmlformats.org/officeDocument/2006/customXml" ds:itemID="{CFC6D689-CD1B-0340-B238-C73EC4BE8EC7}">
+<ds:datastoreItem xmlns:ds="http://schemas.openxmlformats.org/officeDocument/2006/customXml" ds:itemID="{3181A7F1-7443-8747-8A2E-70C3EFCE8157}">
   <ds:schemaRefs>
     <ds:schemaRef ds:uri="http://schemas.openxmlformats.org/officeDocument/2006/bibliography"/>
   </ds:schemaRefs>

</xml_diff>